<commit_message>
Backport copyedit changes to ch12
</commit_message>
<xml_diff>
--- a/nostarch/docx/chapter12.docx
+++ b/nostarch/docx/chapter12.docx
@@ -9441,7 +9441,21 @@
         <w:rPr>
           <w:rStyle w:val="LiteralGray"/>
         </w:rPr>
-        <w:t>pub fn search&lt;'a&gt;(query: &amp;str, contents: &amp;'a str,) -&gt; Vec&lt;&amp;'a str&gt; {</w:t>
+        <w:t>pub fn search&lt;'a&gt;(query: &amp;str, contents: &amp;'a str</w:t>
+      </w:r>
+      <w:del w:id="101" w:author="Carol Nichols" w:date="2025-09-30T21:05:00Z" w16du:dateUtc="2025-10-01T01:05:00Z">
+        <w:r>
+          <w:rPr>
+            <w:rStyle w:val="LiteralGray"/>
+          </w:rPr>
+          <w:delText>,</w:delText>
+        </w:r>
+      </w:del>
+      <w:r>
+        <w:rPr>
+          <w:rStyle w:val="LiteralGray"/>
+        </w:rPr>
+        <w:t>) -&gt; Vec&lt;&amp;'a str&gt; {</w:t>
       </w:r>
     </w:p>
     <w:p>
@@ -9527,12 +9541,12 @@
         </w:rPr>
         <w:t>13</w:t>
       </w:r>
-      <w:ins w:id="101" w:author="Audrey Doyle" w:date="2025-09-15T13:40:00Z" w16du:dateUtc="2025-09-15T17:40:00Z">
+      <w:ins w:id="102" w:author="Audrey Doyle" w:date="2025-09-15T13:40:00Z" w16du:dateUtc="2025-09-15T17:40:00Z">
         <w:r>
           <w:t>.</w:t>
         </w:r>
       </w:ins>
-      <w:del w:id="102" w:author="Audrey Doyle" w:date="2025-09-15T13:40:00Z" w16du:dateUtc="2025-09-15T17:40:00Z">
+      <w:del w:id="103" w:author="Audrey Doyle" w:date="2025-09-15T13:40:00Z" w16du:dateUtc="2025-09-15T17:40:00Z">
         <w:r>
           <w:delText>,</w:delText>
         </w:r>
@@ -9540,12 +9554,12 @@
       <w:r>
         <w:t xml:space="preserve"> </w:t>
       </w:r>
-      <w:del w:id="103" w:author="Audrey Doyle" w:date="2025-09-15T13:40:00Z" w16du:dateUtc="2025-09-15T17:40:00Z">
+      <w:del w:id="104" w:author="Audrey Doyle" w:date="2025-09-15T13:40:00Z" w16du:dateUtc="2025-09-15T17:40:00Z">
         <w:r>
           <w:delText xml:space="preserve">but </w:delText>
         </w:r>
       </w:del>
-      <w:ins w:id="104" w:author="Audrey Doyle" w:date="2025-09-15T13:40:00Z" w16du:dateUtc="2025-09-15T17:40:00Z">
+      <w:ins w:id="105" w:author="Audrey Doyle" w:date="2025-09-15T13:40:00Z" w16du:dateUtc="2025-09-15T17:40:00Z">
         <w:r>
           <w:t xml:space="preserve">But </w:t>
         </w:r>
@@ -9567,11 +9581,11 @@
       <w:pPr>
         <w:pStyle w:val="HeadC"/>
       </w:pPr>
-      <w:bookmarkStart w:id="105" w:name="_Toc206168311"/>
+      <w:bookmarkStart w:id="106" w:name="_Toc206168311"/>
       <w:r>
         <w:t>Searching Each Line for the Query</w:t>
       </w:r>
-      <w:bookmarkEnd w:id="105"/>
+      <w:bookmarkEnd w:id="106"/>
     </w:p>
     <w:p>
       <w:pPr>
@@ -9710,12 +9724,12 @@
       <w:pPr>
         <w:pStyle w:val="HeadC"/>
       </w:pPr>
-      <w:bookmarkStart w:id="106" w:name="_Toc206168312"/>
+      <w:bookmarkStart w:id="107" w:name="_Toc206168312"/>
       <w:r>
         <w:lastRenderedPageBreak/>
         <w:t>Storing Matching Lines</w:t>
       </w:r>
-      <w:bookmarkEnd w:id="106"/>
+      <w:bookmarkEnd w:id="107"/>
     </w:p>
     <w:p>
       <w:pPr>
@@ -9888,7 +9902,7 @@
       <w:r>
         <w:t xml:space="preserve">Storing the lines that match so </w:t>
       </w:r>
-      <w:ins w:id="107" w:author="Audrey Doyle" w:date="2025-09-15T13:22:00Z" w16du:dateUtc="2025-09-15T17:22:00Z">
+      <w:ins w:id="108" w:author="Audrey Doyle" w:date="2025-09-15T13:22:00Z" w16du:dateUtc="2025-09-15T17:22:00Z">
         <w:r>
           <w:t xml:space="preserve">that </w:t>
         </w:r>
@@ -9972,10 +9986,34 @@
     <w:p>
       <w:pPr>
         <w:pStyle w:val="Code"/>
-      </w:pPr>
-      <w:r>
-        <w:t>test result: ok. 1 passed; 0 failed; 0 ignored; 0 measured; 0</w:t>
-      </w:r>
+        <w:rPr>
+          <w:ins w:id="109" w:author="Carol Nichols" w:date="2025-09-30T21:06:00Z" w16du:dateUtc="2025-10-01T01:06:00Z"/>
+        </w:rPr>
+      </w:pPr>
+      <w:r>
+        <w:t>test result: ok. 1 passed; 0 failed; 0 ignored; 0 measured;</w:t>
+      </w:r>
+    </w:p>
+    <w:p>
+      <w:pPr>
+        <w:pStyle w:val="Code"/>
+        <w:rPr>
+          <w:del w:id="110" w:author="Carol Nichols" w:date="2025-09-30T21:06:00Z" w16du:dateUtc="2025-10-01T01:06:00Z"/>
+        </w:rPr>
+      </w:pPr>
+      <w:del w:id="111" w:author="Carol Nichols" w:date="2025-09-30T21:06:00Z" w16du:dateUtc="2025-10-01T01:06:00Z">
+        <w:r>
+          <w:delText xml:space="preserve"> </w:delText>
+        </w:r>
+      </w:del>
+      <w:r>
+        <w:t>0</w:t>
+      </w:r>
+      <w:ins w:id="112" w:author="Carol Nichols" w:date="2025-09-30T21:06:00Z" w16du:dateUtc="2025-10-01T01:06:00Z">
+        <w:r>
+          <w:t xml:space="preserve"> </w:t>
+        </w:r>
+      </w:ins>
     </w:p>
     <w:p>
       <w:pPr>
@@ -10284,11 +10322,11 @@
       <w:r>
         <w:fldChar w:fldCharType="end"/>
       </w:r>
-      <w:bookmarkStart w:id="108" w:name="_Toc206168313"/>
+      <w:bookmarkStart w:id="113" w:name="_Toc206168313"/>
       <w:r>
         <w:t>Working with Environment Variables</w:t>
       </w:r>
-      <w:bookmarkEnd w:id="108"/>
+      <w:bookmarkEnd w:id="113"/>
     </w:p>
     <w:p>
       <w:pPr>
@@ -10323,11 +10361,11 @@
       <w:pPr>
         <w:pStyle w:val="HeadB"/>
       </w:pPr>
-      <w:bookmarkStart w:id="109" w:name="_Toc206168314"/>
+      <w:bookmarkStart w:id="114" w:name="_Toc206168314"/>
       <w:r>
         <w:t>Writing a Failing Test for Case-Insensitive Search</w:t>
       </w:r>
-      <w:bookmarkEnd w:id="109"/>
+      <w:bookmarkEnd w:id="114"/>
     </w:p>
     <w:p>
       <w:pPr>
@@ -10709,7 +10747,7 @@
       <w:r>
         <w:t>Adding a new</w:t>
       </w:r>
-      <w:ins w:id="110" w:author="Audrey Doyle" w:date="2025-09-15T13:25:00Z" w16du:dateUtc="2025-09-15T17:25:00Z">
+      <w:ins w:id="115" w:author="Audrey Doyle" w:date="2025-09-15T13:25:00Z" w16du:dateUtc="2025-09-15T17:25:00Z">
         <w:r>
           <w:t>,</w:t>
         </w:r>
@@ -10856,11 +10894,11 @@
       <w:pPr>
         <w:pStyle w:val="HeadB"/>
       </w:pPr>
-      <w:bookmarkStart w:id="111" w:name="_Toc206168315"/>
+      <w:bookmarkStart w:id="116" w:name="_Toc206168315"/>
       <w:r>
         <w:t>Implementing the search_case_insensitive Function</w:t>
       </w:r>
-      <w:bookmarkEnd w:id="111"/>
+      <w:bookmarkEnd w:id="116"/>
     </w:p>
     <w:p>
       <w:pPr>
@@ -10991,7 +11029,7 @@
       <w:r>
         <w:t xml:space="preserve">      </w:t>
       </w:r>
-      <w:ins w:id="112" w:author="Eva Morrow" w:date="2025-06-26T13:07:00Z">
+      <w:ins w:id="117" w:author="Eva Morrow" w:date="2025-06-26T13:07:00Z">
         <w:r>
           <w:rPr>
             <w:rStyle w:val="CodeAnnotation"/>
@@ -11002,7 +11040,7 @@
       <w:r>
         <w:t xml:space="preserve"> if </w:t>
       </w:r>
-      <w:del w:id="113" w:author="Eva Morrow" w:date="2025-06-26T13:07:00Z">
+      <w:del w:id="118" w:author="Eva Morrow" w:date="2025-06-26T13:07:00Z">
         <w:r>
           <w:rPr>
             <w:rStyle w:val="CodeAnnotation"/>
@@ -11016,7 +11054,7 @@
       <w:r>
         <w:t>line.to_lowercase().contains(</w:t>
       </w:r>
-      <w:del w:id="114" w:author="Eva Morrow" w:date="2025-06-26T13:07:00Z">
+      <w:del w:id="119" w:author="Eva Morrow" w:date="2025-06-26T13:07:00Z">
         <w:r>
           <w:rPr>
             <w:rStyle w:val="CodeAnnotation"/>
@@ -11027,7 +11065,7 @@
       <w:r>
         <w:t>&amp;query) {</w:t>
       </w:r>
-      <w:ins w:id="115" w:author="Eva Morrow" w:date="2025-06-26T13:07:00Z">
+      <w:ins w:id="120" w:author="Eva Morrow" w:date="2025-06-26T13:07:00Z">
         <w:r>
           <w:t xml:space="preserve"> </w:t>
         </w:r>
@@ -11108,7 +11146,7 @@
       <w:r>
         <w:t>First</w:t>
       </w:r>
-      <w:ins w:id="116" w:author="Audrey Doyle" w:date="2025-09-15T13:27:00Z" w16du:dateUtc="2025-09-15T17:27:00Z">
+      <w:ins w:id="121" w:author="Audrey Doyle" w:date="2025-09-15T13:27:00Z" w16du:dateUtc="2025-09-15T17:27:00Z">
         <w:r>
           <w:t>,</w:t>
         </w:r>
@@ -11116,19 +11154,19 @@
       <w:r>
         <w:t xml:space="preserve"> we lowercase the </w:t>
       </w:r>
-      <w:bookmarkStart w:id="117" w:name="OLE_LINK2"/>
-      <w:bookmarkStart w:id="118" w:name="OLE_LINK1"/>
+      <w:bookmarkStart w:id="122" w:name="OLE_LINK2"/>
+      <w:bookmarkStart w:id="123" w:name="OLE_LINK1"/>
       <w:r>
         <w:rPr>
           <w:rStyle w:val="Literal"/>
         </w:rPr>
         <w:t>query</w:t>
       </w:r>
-      <w:bookmarkEnd w:id="117"/>
+      <w:bookmarkEnd w:id="122"/>
       <w:r>
         <w:t xml:space="preserve"> </w:t>
       </w:r>
-      <w:bookmarkEnd w:id="118"/>
+      <w:bookmarkEnd w:id="123"/>
       <w:r>
         <w:t xml:space="preserve">string and store it in a new variable with the same name, shadowing the original </w:t>
       </w:r>
@@ -11261,12 +11299,12 @@
       <w:r>
         <w:t xml:space="preserve">, as an example: </w:t>
       </w:r>
-      <w:del w:id="119" w:author="Audrey Doyle" w:date="2025-09-15T13:28:00Z" w16du:dateUtc="2025-09-15T17:28:00Z">
+      <w:del w:id="124" w:author="Audrey Doyle" w:date="2025-09-15T13:28:00Z" w16du:dateUtc="2025-09-15T17:28:00Z">
         <w:r>
           <w:delText xml:space="preserve">that </w:delText>
         </w:r>
       </w:del>
-      <w:ins w:id="120" w:author="Audrey Doyle" w:date="2025-09-15T13:28:00Z" w16du:dateUtc="2025-09-15T17:28:00Z">
+      <w:ins w:id="125" w:author="Audrey Doyle" w:date="2025-09-15T13:28:00Z" w16du:dateUtc="2025-09-15T17:28:00Z">
         <w:r>
           <w:t xml:space="preserve">That </w:t>
         </w:r>
@@ -11440,10 +11478,34 @@
     <w:p>
       <w:pPr>
         <w:pStyle w:val="Code"/>
-      </w:pPr>
-      <w:r>
-        <w:t>test result: ok. 2 passed; 0 failed; 0 ignored; 0 measured; 0</w:t>
-      </w:r>
+        <w:rPr>
+          <w:ins w:id="126" w:author="Carol Nichols" w:date="2025-09-30T21:06:00Z" w16du:dateUtc="2025-10-01T01:06:00Z"/>
+        </w:rPr>
+      </w:pPr>
+      <w:r>
+        <w:t>test result: ok. 2 passed; 0 failed; 0 ignored; 0 measured;</w:t>
+      </w:r>
+    </w:p>
+    <w:p>
+      <w:pPr>
+        <w:pStyle w:val="Code"/>
+        <w:rPr>
+          <w:del w:id="127" w:author="Carol Nichols" w:date="2025-09-30T21:06:00Z" w16du:dateUtc="2025-10-01T01:06:00Z"/>
+        </w:rPr>
+      </w:pPr>
+      <w:del w:id="128" w:author="Carol Nichols" w:date="2025-09-30T21:06:00Z" w16du:dateUtc="2025-10-01T01:06:00Z">
+        <w:r>
+          <w:delText xml:space="preserve"> </w:delText>
+        </w:r>
+      </w:del>
+      <w:r>
+        <w:t>0</w:t>
+      </w:r>
+      <w:ins w:id="129" w:author="Carol Nichols" w:date="2025-09-30T21:06:00Z" w16du:dateUtc="2025-10-01T01:06:00Z">
+        <w:r>
+          <w:t xml:space="preserve"> </w:t>
+        </w:r>
+      </w:ins>
     </w:p>
     <w:p>
       <w:pPr>
@@ -11460,7 +11522,7 @@
       <w:r>
         <w:t>Great! They passed. Now</w:t>
       </w:r>
-      <w:del w:id="121" w:author="Audrey Doyle" w:date="2025-09-15T13:28:00Z" w16du:dateUtc="2025-09-15T17:28:00Z">
+      <w:del w:id="130" w:author="Audrey Doyle" w:date="2025-09-15T13:28:00Z" w16du:dateUtc="2025-09-15T17:28:00Z">
         <w:r>
           <w:delText>,</w:delText>
         </w:r>
@@ -11486,7 +11548,7 @@
       <w:r>
         <w:t xml:space="preserve"> function. First</w:t>
       </w:r>
-      <w:ins w:id="122" w:author="Audrey Doyle" w:date="2025-09-15T13:28:00Z" w16du:dateUtc="2025-09-15T17:28:00Z">
+      <w:ins w:id="131" w:author="Audrey Doyle" w:date="2025-09-15T13:28:00Z" w16du:dateUtc="2025-09-15T17:28:00Z">
         <w:r>
           <w:t>,</w:t>
         </w:r>
@@ -11522,11 +11584,19 @@
       <w:pPr>
         <w:pStyle w:val="Code"/>
       </w:pPr>
+      <w:del w:id="132" w:author="Carol Nichols" w:date="2025-09-30T21:40:00Z" w16du:dateUtc="2025-10-01T01:40:00Z">
+        <w:r>
+          <w:rPr>
+            <w:rStyle w:val="LiteralGray"/>
+          </w:rPr>
+          <w:delText xml:space="preserve">pub </w:delText>
+        </w:r>
+      </w:del>
       <w:r>
         <w:rPr>
           <w:rStyle w:val="LiteralGray"/>
         </w:rPr>
-        <w:t>pub struct Config {</w:t>
+        <w:t>struct Config {</w:t>
       </w:r>
     </w:p>
     <w:p>
@@ -11537,26 +11607,21 @@
         <w:rPr>
           <w:rStyle w:val="LiteralGray"/>
         </w:rPr>
-        <w:t xml:space="preserve">    pub query: String,</w:t>
-      </w:r>
-    </w:p>
-    <w:p>
-      <w:pPr>
-        <w:pStyle w:val="Code"/>
-      </w:pPr>
+        <w:t xml:space="preserve">    </w:t>
+      </w:r>
+      <w:del w:id="133" w:author="Carol Nichols" w:date="2025-09-30T21:40:00Z" w16du:dateUtc="2025-10-01T01:40:00Z">
+        <w:r>
+          <w:rPr>
+            <w:rStyle w:val="LiteralGray"/>
+          </w:rPr>
+          <w:delText xml:space="preserve">pub </w:delText>
+        </w:r>
+      </w:del>
       <w:r>
         <w:rPr>
           <w:rStyle w:val="LiteralGray"/>
         </w:rPr>
-        <w:t xml:space="preserve">    pub file_path: String,</w:t>
-      </w:r>
-    </w:p>
-    <w:p>
-      <w:pPr>
-        <w:pStyle w:val="Code"/>
-      </w:pPr>
-      <w:r>
-        <w:t xml:space="preserve">    pub ignore_case: bool,</w:t>
+        <w:t>query: String,</w:t>
       </w:r>
     </w:p>
     <w:p>
@@ -11567,6 +11632,60 @@
         <w:rPr>
           <w:rStyle w:val="LiteralGray"/>
         </w:rPr>
+        <w:t xml:space="preserve">    </w:t>
+      </w:r>
+      <w:del w:id="134" w:author="Carol Nichols" w:date="2025-09-30T21:40:00Z" w16du:dateUtc="2025-10-01T01:40:00Z">
+        <w:r>
+          <w:rPr>
+            <w:rStyle w:val="LiteralGray"/>
+          </w:rPr>
+          <w:delText xml:space="preserve">pub </w:delText>
+        </w:r>
+      </w:del>
+      <w:proofErr w:type="spellStart"/>
+      <w:r>
+        <w:rPr>
+          <w:rStyle w:val="LiteralGray"/>
+        </w:rPr>
+        <w:t>file_path</w:t>
+      </w:r>
+      <w:proofErr w:type="spellEnd"/>
+      <w:r>
+        <w:rPr>
+          <w:rStyle w:val="LiteralGray"/>
+        </w:rPr>
+        <w:t>: String,</w:t>
+      </w:r>
+    </w:p>
+    <w:p>
+      <w:pPr>
+        <w:pStyle w:val="Code"/>
+      </w:pPr>
+      <w:r>
+        <w:t xml:space="preserve">    </w:t>
+      </w:r>
+      <w:del w:id="135" w:author="Carol Nichols" w:date="2025-09-30T21:40:00Z" w16du:dateUtc="2025-10-01T01:40:00Z">
+        <w:r>
+          <w:delText xml:space="preserve">pub </w:delText>
+        </w:r>
+      </w:del>
+      <w:proofErr w:type="spellStart"/>
+      <w:r>
+        <w:t>ignore_case</w:t>
+      </w:r>
+      <w:proofErr w:type="spellEnd"/>
+      <w:r>
+        <w:t>: bool,</w:t>
+      </w:r>
+    </w:p>
+    <w:p>
+      <w:pPr>
+        <w:pStyle w:val="Code"/>
+      </w:pPr>
+      <w:r>
+        <w:rPr>
+          <w:rStyle w:val="LiteralGray"/>
+        </w:rPr>
         <w:t>}</w:t>
       </w:r>
     </w:p>
@@ -11679,22 +11798,38 @@
       <w:pPr>
         <w:pStyle w:val="Code"/>
       </w:pPr>
+      <w:del w:id="136" w:author="Carol Nichols" w:date="2025-09-30T21:31:00Z" w16du:dateUtc="2025-10-01T01:31:00Z">
+        <w:r>
+          <w:rPr>
+            <w:rStyle w:val="LiteralGray"/>
+          </w:rPr>
+          <w:lastRenderedPageBreak/>
+          <w:delText xml:space="preserve">pub </w:delText>
+        </w:r>
+      </w:del>
+      <w:proofErr w:type="spellStart"/>
       <w:r>
         <w:rPr>
           <w:rStyle w:val="LiteralGray"/>
         </w:rPr>
-        <w:lastRenderedPageBreak/>
-        <w:t>pub fn run(config: Config) -&gt; Result&lt;(), Box&lt;dyn Error&gt;&gt; {</w:t>
-      </w:r>
-    </w:p>
-    <w:p>
-      <w:pPr>
-        <w:pStyle w:val="Code"/>
-      </w:pPr>
+        <w:t>fn</w:t>
+      </w:r>
+      <w:proofErr w:type="spellEnd"/>
       <w:r>
         <w:rPr>
           <w:rStyle w:val="LiteralGray"/>
         </w:rPr>
+        <w:t xml:space="preserve"> run(config: Config) -&gt; Result&lt;(), Box&lt;dyn Error&gt;&gt; {</w:t>
+      </w:r>
+    </w:p>
+    <w:p>
+      <w:pPr>
+        <w:pStyle w:val="Code"/>
+      </w:pPr>
+      <w:r>
+        <w:rPr>
+          <w:rStyle w:val="LiteralGray"/>
+        </w:rPr>
         <w:t xml:space="preserve">    let contents = fs::read_to_string(config.file_path)?;</w:t>
       </w:r>
     </w:p>
@@ -11947,7 +12082,43 @@
         <w:rPr>
           <w:rStyle w:val="LiteralGray"/>
         </w:rPr>
-        <w:t xml:space="preserve">    pub fn build(args: &amp;[String]) -&gt; Result&lt;Config, &amp;'static str&gt; {</w:t>
+        <w:t xml:space="preserve">    </w:t>
+      </w:r>
+      <w:del w:id="137" w:author="Carol Nichols" w:date="2025-09-30T21:40:00Z" w16du:dateUtc="2025-10-01T01:40:00Z">
+        <w:r>
+          <w:rPr>
+            <w:rStyle w:val="LiteralGray"/>
+          </w:rPr>
+          <w:delText xml:space="preserve">pub </w:delText>
+        </w:r>
+      </w:del>
+      <w:proofErr w:type="spellStart"/>
+      <w:r>
+        <w:rPr>
+          <w:rStyle w:val="LiteralGray"/>
+        </w:rPr>
+        <w:t>fn</w:t>
+      </w:r>
+      <w:proofErr w:type="spellEnd"/>
+      <w:r>
+        <w:rPr>
+          <w:rStyle w:val="LiteralGray"/>
+        </w:rPr>
+        <w:t xml:space="preserve"> build(</w:t>
+      </w:r>
+      <w:proofErr w:type="spellStart"/>
+      <w:r>
+        <w:rPr>
+          <w:rStyle w:val="LiteralGray"/>
+        </w:rPr>
+        <w:t>args</w:t>
+      </w:r>
+      <w:proofErr w:type="spellEnd"/>
+      <w:r>
+        <w:rPr>
+          <w:rStyle w:val="LiteralGray"/>
+        </w:rPr>
+        <w:t>: &amp;[String]) -&gt; Result&lt;Config, &amp;'static str&gt; {</w:t>
       </w:r>
     </w:p>
     <w:p>
@@ -12302,7 +12473,7 @@
       <w:r>
         <w:t xml:space="preserve"> instance so</w:t>
       </w:r>
-      <w:ins w:id="123" w:author="Audrey Doyle" w:date="2025-09-15T13:30:00Z" w16du:dateUtc="2025-09-15T17:30:00Z">
+      <w:ins w:id="138" w:author="Audrey Doyle" w:date="2025-09-15T13:30:00Z" w16du:dateUtc="2025-09-15T17:30:00Z">
         <w:r>
           <w:t xml:space="preserve"> that</w:t>
         </w:r>
@@ -12345,7 +12516,7 @@
       <w:r>
         <w:t>Let’s give it a try! First</w:t>
       </w:r>
-      <w:ins w:id="124" w:author="Audrey Doyle" w:date="2025-09-15T13:30:00Z" w16du:dateUtc="2025-09-15T17:30:00Z">
+      <w:ins w:id="139" w:author="Audrey Doyle" w:date="2025-09-15T13:30:00Z" w16du:dateUtc="2025-09-15T17:30:00Z">
         <w:r>
           <w:t>,</w:t>
         </w:r>
@@ -12675,12 +12846,12 @@
       <w:r>
         <w:t xml:space="preserve"> module contains many more useful features for dealing with environment variables: </w:t>
       </w:r>
-      <w:del w:id="125" w:author="Audrey Doyle" w:date="2025-09-15T13:31:00Z" w16du:dateUtc="2025-09-15T17:31:00Z">
+      <w:del w:id="140" w:author="Audrey Doyle" w:date="2025-09-15T13:31:00Z" w16du:dateUtc="2025-09-15T17:31:00Z">
         <w:r>
           <w:delText xml:space="preserve">check </w:delText>
         </w:r>
       </w:del>
-      <w:ins w:id="126" w:author="Audrey Doyle" w:date="2025-09-15T13:31:00Z" w16du:dateUtc="2025-09-15T17:31:00Z">
+      <w:ins w:id="141" w:author="Audrey Doyle" w:date="2025-09-15T13:31:00Z" w16du:dateUtc="2025-09-15T17:31:00Z">
         <w:r>
           <w:t xml:space="preserve">Check </w:t>
         </w:r>
@@ -12729,7 +12900,7 @@
       <w:r>
         <w:fldChar w:fldCharType="end"/>
       </w:r>
-      <w:bookmarkStart w:id="127" w:name="_Toc206168316"/>
+      <w:bookmarkStart w:id="142" w:name="_Toc206168316"/>
       <w:r>
         <w:t xml:space="preserve">Redirecting Errors to </w:t>
       </w:r>
@@ -12739,7 +12910,7 @@
       <w:r>
         <w:t>r</w:t>
       </w:r>
-      <w:bookmarkEnd w:id="127"/>
+      <w:bookmarkEnd w:id="142"/>
     </w:p>
     <w:p>
       <w:pPr>
@@ -12815,11 +12986,11 @@
       <w:pPr>
         <w:pStyle w:val="HeadB"/>
       </w:pPr>
-      <w:bookmarkStart w:id="128" w:name="_Toc206168317"/>
+      <w:bookmarkStart w:id="143" w:name="_Toc206168317"/>
       <w:r>
         <w:t>Checking Where Errors Are Written</w:t>
       </w:r>
-      <w:bookmarkEnd w:id="128"/>
+      <w:bookmarkEnd w:id="143"/>
     </w:p>
     <w:p>
       <w:pPr>
@@ -12828,7 +12999,7 @@
       <w:r>
         <w:t>First</w:t>
       </w:r>
-      <w:ins w:id="129" w:author="Audrey Doyle" w:date="2025-09-15T13:32:00Z" w16du:dateUtc="2025-09-15T17:32:00Z">
+      <w:ins w:id="144" w:author="Audrey Doyle" w:date="2025-09-15T13:32:00Z" w16du:dateUtc="2025-09-15T17:32:00Z">
         <w:r>
           <w:t>,</w:t>
         </w:r>
@@ -12853,7 +13024,7 @@
       <w:r>
         <w:t xml:space="preserve">Command line programs are expected to send error messages to the standard error stream so </w:t>
       </w:r>
-      <w:ins w:id="130" w:author="Audrey Doyle" w:date="2025-09-15T13:32:00Z" w16du:dateUtc="2025-09-15T17:32:00Z">
+      <w:ins w:id="145" w:author="Audrey Doyle" w:date="2025-09-15T13:32:00Z" w16du:dateUtc="2025-09-15T17:32:00Z">
         <w:r>
           <w:t xml:space="preserve">that </w:t>
         </w:r>
@@ -12861,12 +13032,12 @@
       <w:r>
         <w:t xml:space="preserve">we can still see error messages on the screen even if we redirect the standard output stream to a file. Our program is not currently well behaved: </w:t>
       </w:r>
-      <w:del w:id="131" w:author="Audrey Doyle" w:date="2025-09-15T13:32:00Z" w16du:dateUtc="2025-09-15T17:32:00Z">
+      <w:del w:id="146" w:author="Audrey Doyle" w:date="2025-09-15T13:32:00Z" w16du:dateUtc="2025-09-15T17:32:00Z">
         <w:r>
           <w:delText xml:space="preserve">we’re </w:delText>
         </w:r>
       </w:del>
-      <w:ins w:id="132" w:author="Audrey Doyle" w:date="2025-09-15T13:32:00Z" w16du:dateUtc="2025-09-15T17:32:00Z">
+      <w:ins w:id="147" w:author="Audrey Doyle" w:date="2025-09-15T13:32:00Z" w16du:dateUtc="2025-09-15T17:32:00Z">
         <w:r>
           <w:t xml:space="preserve">We’re </w:t>
         </w:r>
@@ -12966,7 +13137,7 @@
       <w:r>
         <w:t xml:space="preserve">Yup, our error message is being printed to standard output. It’s much more useful for error messages like this to be printed to standard error so </w:t>
       </w:r>
-      <w:ins w:id="133" w:author="Audrey Doyle" w:date="2025-09-15T13:33:00Z" w16du:dateUtc="2025-09-15T17:33:00Z">
+      <w:ins w:id="148" w:author="Audrey Doyle" w:date="2025-09-15T13:33:00Z" w16du:dateUtc="2025-09-15T17:33:00Z">
         <w:r>
           <w:t xml:space="preserve">that </w:t>
         </w:r>
@@ -12988,11 +13159,11 @@
       <w:r>
         <w:fldChar w:fldCharType="end"/>
       </w:r>
-      <w:bookmarkStart w:id="134" w:name="_Toc206168318"/>
+      <w:bookmarkStart w:id="149" w:name="_Toc206168318"/>
       <w:r>
         <w:t>Printing Errors to Standard Error</w:t>
       </w:r>
-      <w:bookmarkEnd w:id="134"/>
+      <w:bookmarkEnd w:id="149"/>
     </w:p>
     <w:p>
       <w:pPr>
@@ -13133,7 +13304,21 @@
         <w:rPr>
           <w:rStyle w:val="LiteralGray"/>
         </w:rPr>
-        <w:t xml:space="preserve">    if let Err(e) = minigrep::run(config) {</w:t>
+        <w:t xml:space="preserve">    if let Err(e) = </w:t>
+      </w:r>
+      <w:del w:id="150" w:author="Carol Nichols" w:date="2025-09-30T21:42:00Z" w16du:dateUtc="2025-10-01T01:42:00Z">
+        <w:r>
+          <w:rPr>
+            <w:rStyle w:val="LiteralGray"/>
+          </w:rPr>
+          <w:delText>minigrep::</w:delText>
+        </w:r>
+      </w:del>
+      <w:r>
+        <w:rPr>
+          <w:rStyle w:val="LiteralGray"/>
+        </w:rPr>
+        <w:t>run(config) {</w:t>
       </w:r>
     </w:p>
     <w:p>
@@ -13323,11 +13508,11 @@
       <w:pPr>
         <w:pStyle w:val="HeadA"/>
       </w:pPr>
-      <w:bookmarkStart w:id="135" w:name="_Toc206168319"/>
+      <w:bookmarkStart w:id="151" w:name="_Toc206168319"/>
       <w:r>
         <w:t>Summary</w:t>
       </w:r>
-      <w:bookmarkEnd w:id="135"/>
+      <w:bookmarkEnd w:id="151"/>
     </w:p>
     <w:p>
       <w:pPr>

</xml_diff>